<commit_message>
Update source file Ukr_Geo_CrisisText Video Scripts (Modules - All Ages).docx
</commit_message>
<xml_diff>
--- a/translations/parent_text_crisis_ukraine/en/Ukr_Geo_CrisisText Video Scripts (Modules - All Ages).docx
+++ b/translations/parent_text_crisis_ukraine/en/Ukr_Geo_CrisisText Video Scripts (Modules - All Ages).docx
@@ -855,15 +855,6 @@
             </w:pPr>
             <w:bookmarkStart w:colFirst="0" w:colLast="0" w:name="_heading=h.nstetavb2wab" w:id="4"/>
             <w:bookmarkEnd w:id="4"/>
-            <w:sdt>
-              <w:sdtPr>
-                <w:id w:val="-2105992928"/>
-                <w:tag w:val="goog_rdk_0"/>
-              </w:sdtPr>
-              <w:sdtContent>
-                <w:commentRangeStart w:id="0"/>
-              </w:sdtContent>
-            </w:sdt>
             <w:r>
               <w:rPr>
                 <w:rtl w:val="0"/>
@@ -1896,7 +1887,19 @@
               <w:rPr>
                 <w:rtl w:val="0"/>
               </w:rPr>
-              <w:t xml:space="preserve">{Help Children Cope with Uncertain Situations} </w:t>
+              <w:t xml:space="preserve">{</w:t>
+            </w:r>
+            <w:r>
+              <w:rPr>
+                <w:rtl w:val="0"/>
+              </w:rPr>
+              <w:t xml:space="preserve">Help Children Cope with Crisis</w:t>
+            </w:r>
+            <w:r>
+              <w:rPr>
+                <w:rtl w:val="0"/>
+              </w:rPr>
+              <w:t xml:space="preserve">} </w:t>
             </w:r>
             <w:r>
               <w:rPr>
@@ -1930,7 +1933,7 @@
               <w:rPr>
                 <w:rtl w:val="0"/>
               </w:rPr>
-              <w:t xml:space="preserve">Today’s lesson is about helping your children cope with uncertain situations. </w:t>
+              <w:t xml:space="preserve">Today’s lesson is about helping your children cope with crisis. </w:t>
             </w:r>
           </w:p>
           <w:p>
@@ -1976,7 +1979,7 @@
               <w:rPr>
                 <w:rtl w:val="0"/>
               </w:rPr>
-              <w:t xml:space="preserve">Help Children Cope with Uncertain Situations</w:t>
+              <w:t xml:space="preserve">Help Children Cope with Crisis</w:t>
             </w:r>
           </w:p>
         </w:tc>
@@ -3732,29 +3735,6 @@
               </w:rPr>
             </w:r>
           </w:p>
-          <w:p>
-            <w:pPr>
-              <w:spacing w:line="240" w:lineRule="auto"/>
-              <w:rPr/>
-            </w:pPr>
-            <w:r>
-              <w:rPr>
-                <w:rtl w:val="0"/>
-              </w:rPr>
-            </w:r>
-          </w:p>
-          <w:p>
-            <w:pPr>
-              <w:spacing w:line="240" w:lineRule="auto"/>
-              <w:rPr/>
-            </w:pPr>
-            <w:r>
-              <w:rPr>
-                <w:rtl w:val="0"/>
-              </w:rPr>
-              <w:t xml:space="preserve">Let them know it’s always okay to talk to a trusted adult, like a parent or a teacher, if someone makes them feel uncomfortable.</w:t>
-            </w:r>
-          </w:p>
         </w:tc>
         <w:tc>
           <w:tcPr>
@@ -5100,68 +5080,6 @@
     </w:sectPr>
   </w:body>
 </w:document>
-</file>
-
-<file path=word/comments.xml><?xml version="1.0" encoding="utf-8"?>
-<w:comments xmlns:mc="http://schemas.openxmlformats.org/markup-compatibility/2006" xmlns:o="urn:schemas-microsoft-com:office:office" xmlns:r="http://schemas.openxmlformats.org/officeDocument/2006/relationships" xmlns:m="http://schemas.openxmlformats.org/officeDocument/2006/math" xmlns:v="urn:schemas-microsoft-com:vml" xmlns:wp="http://schemas.openxmlformats.org/drawingml/2006/wordprocessingDrawing" xmlns:w10="urn:schemas-microsoft-com:office:word" xmlns:w="http://schemas.openxmlformats.org/wordprocessingml/2006/main" xmlns:wne="http://schemas.microsoft.com/office/word/2006/wordml" xmlns:sl="http://schemas.openxmlformats.org/schemaLibrary/2006/main" xmlns:a="http://schemas.openxmlformats.org/drawingml/2006/main" xmlns:pic="http://schemas.openxmlformats.org/drawingml/2006/picture" xmlns:c="http://schemas.openxmlformats.org/drawingml/2006/chart" xmlns:lc="http://schemas.openxmlformats.org/drawingml/2006/lockedCanvas" xmlns:dgm="http://schemas.openxmlformats.org/drawingml/2006/diagram" xmlns:wps="http://schemas.microsoft.com/office/word/2010/wordprocessingShape" xmlns:wpg="http://schemas.microsoft.com/office/word/2010/wordprocessingGroup" xmlns:w14="http://schemas.microsoft.com/office/word/2010/wordml" xmlns:w15="http://schemas.microsoft.com/office/word/2012/wordml" xmlns:w16="http://schemas.microsoft.com/office/word/2018/wordml" xmlns:w16cex="http://schemas.microsoft.com/office/word/2018/wordml/cex" xmlns:w16cid="http://schemas.microsoft.com/office/word/2016/wordml/cid" xmlns="http://schemas.microsoft.com/office/tasks/2019/documenttasks" xmlns:cr="http://schemas.microsoft.com/office/comments/2020/reactions">
-  <w:comment w:author="Deepali Barapatre" w:id="0" w:date="2025-07-29T10:40:05Z">
-    <w:p>
-      <w:pPr>
-        <w:keepNext w:val="0"/>
-        <w:keepLines w:val="0"/>
-        <w:pageBreakBefore w:val="0"/>
-        <w:widowControl w:val="0"/>
-        <w:pBdr>
-          <w:top w:space="0" w:sz="0" w:val="nil"/>
-          <w:left w:space="0" w:sz="0" w:val="nil"/>
-          <w:bottom w:space="0" w:sz="0" w:val="nil"/>
-          <w:right w:space="0" w:sz="0" w:val="nil"/>
-          <w:between w:space="0" w:sz="0" w:val="nil"/>
-        </w:pBdr>
-        <w:shd w:fill="auto" w:val="clear"/>
-        <w:spacing w:after="0" w:before="0" w:line="240" w:lineRule="auto"/>
-        <w:ind w:left="0" w:right="0" w:firstLine="0"/>
-        <w:jc w:val="left"/>
-        <w:rPr>
-          <w:rFonts w:ascii="Arial" w:cs="Arial" w:eastAsia="Arial" w:hAnsi="Arial"/>
-          <w:b w:val="0"/>
-          <w:i w:val="0"/>
-          <w:smallCaps w:val="0"/>
-          <w:strike w:val="0"/>
-          <w:color w:val="000000"/>
-          <w:sz w:val="22"/>
-          <w:szCs w:val="22"/>
-          <w:u w:val="none"/>
-          <w:shd w:fill="auto" w:val="clear"/>
-          <w:vertAlign w:val="baseline"/>
-        </w:rPr>
-      </w:pPr>
-      <w:r>
-        <w:rPr>
-          <w:rFonts w:ascii="Arial" w:cs="Arial" w:eastAsia="Arial" w:hAnsi="Arial"/>
-          <w:b w:val="0"/>
-          <w:i w:val="0"/>
-          <w:smallCaps w:val="0"/>
-          <w:strike w:val="0"/>
-          <w:color w:val="000000"/>
-          <w:sz w:val="22"/>
-          <w:szCs w:val="22"/>
-          <w:u w:val="none"/>
-          <w:shd w:fill="auto" w:val="clear"/>
-          <w:vertAlign w:val="baseline"/>
-          <w:rtl w:val="0"/>
-        </w:rPr>
-        <w:t xml:space="preserve">Same suggestion as AF</w:t>
-      </w:r>
-    </w:p>
-  </w:comment>
-</w:comments>
-</file>
-
-<file path=word/commentsExtended.xml><?xml version="1.0" encoding="utf-8"?>
-<w15:commentsEx xmlns:mc="http://schemas.openxmlformats.org/markup-compatibility/2006" xmlns:o="urn:schemas-microsoft-com:office:office" xmlns:r="http://schemas.openxmlformats.org/officeDocument/2006/relationships" xmlns:m="http://schemas.openxmlformats.org/officeDocument/2006/math" xmlns:v="urn:schemas-microsoft-com:vml" xmlns:wp="http://schemas.openxmlformats.org/drawingml/2006/wordprocessingDrawing" xmlns:w10="urn:schemas-microsoft-com:office:word" xmlns:w="http://schemas.openxmlformats.org/wordprocessingml/2006/main" xmlns:wne="http://schemas.microsoft.com/office/word/2006/wordml" xmlns:sl="http://schemas.openxmlformats.org/schemaLibrary/2006/main" xmlns:a="http://schemas.openxmlformats.org/drawingml/2006/main" xmlns:pic="http://schemas.openxmlformats.org/drawingml/2006/picture" xmlns:c="http://schemas.openxmlformats.org/drawingml/2006/chart" xmlns:lc="http://schemas.openxmlformats.org/drawingml/2006/lockedCanvas" xmlns:dgm="http://schemas.openxmlformats.org/drawingml/2006/diagram" xmlns:wps="http://schemas.microsoft.com/office/word/2010/wordprocessingShape" xmlns:wpg="http://schemas.microsoft.com/office/word/2010/wordprocessingGroup" xmlns:w14="http://schemas.microsoft.com/office/word/2010/wordml" xmlns:w15="http://schemas.microsoft.com/office/word/2012/wordml" xmlns:w16="http://schemas.microsoft.com/office/word/2018/wordml" xmlns:w16cex="http://schemas.microsoft.com/office/word/2018/wordml/cex" xmlns:w16cid="http://schemas.microsoft.com/office/word/2016/wordml/cid" xmlns="http://schemas.microsoft.com/office/tasks/2019/documenttasks" xmlns:cr="http://schemas.microsoft.com/office/comments/2020/reactions">
-  <w15:commentEx w15:paraId="00000127" w15:done="0"/>
-</w15:commentsEx>
 </file>
 
 <file path=word/numbering.xml><?xml version="1.0" encoding="utf-8"?>
@@ -6114,7 +6032,7 @@
 
 <file path=customXML/item1.xml><?xml version="1.0" encoding="utf-8"?>
 <go:gDocsCustomXmlDataStorage xmlns:go="http://customooxmlschemas.google.com/" xmlns:r="http://schemas.openxmlformats.org/officeDocument/2006/relationships" uri="GoogleDocsCustomDataVersion2">
-  <go:docsCustomData xmlns:go="http://customooxmlschemas.google.com/" roundtripDataSignature="AMtx7mix8/tXusO6C8E3LcJpAP2X8tXJGA==">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</go:docsCustomData>
+  <go:docsCustomData xmlns:go="http://customooxmlschemas.google.com/" roundtripDataSignature="AMtx7mjxYZWOtD6Sgg64zj2DZFLDTAQBlg==">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</go:docsCustomData>
 </go:gDocsCustomXmlDataStorage>
 </file>
 

</xml_diff>